<commit_message>
added lung x-ray image segmentation using U-NET
</commit_message>
<xml_diff>
--- a/Updated Manish Kumar Mahto.docx
+++ b/Updated Manish Kumar Mahto.docx
@@ -18,7 +18,9 @@
         </w:rPr>
       </w:pPr>
       <w:bookmarkStart w:id="0" w:name="_fksn7ubd3s7p" w:colFirst="0" w:colLast="0"/>
+      <w:bookmarkStart w:id="1" w:name="_GoBack"/>
       <w:bookmarkEnd w:id="0"/>
+      <w:bookmarkEnd w:id="1"/>
       <w:r>
         <w:rPr>
           <w:rFonts w:asciiTheme="majorHAnsi" w:eastAsia="Calibri" w:hAnsiTheme="majorHAnsi" w:cstheme="majorHAnsi"/>
@@ -46,8 +48,8 @@
       </w:r>
       <w:proofErr w:type="spellEnd"/>
     </w:p>
-    <w:bookmarkStart w:id="1" w:name="_d8juxac7419t" w:colFirst="0" w:colLast="0"/>
-    <w:bookmarkEnd w:id="1"/>
+    <w:bookmarkStart w:id="2" w:name="_d8juxac7419t" w:colFirst="0" w:colLast="0"/>
+    <w:bookmarkEnd w:id="2"/>
     <w:p>
       <w:pPr>
         <w:pStyle w:val="Title"/>
@@ -366,17 +368,7 @@
           <w:sz w:val="24"/>
           <w:szCs w:val="24"/>
         </w:rPr>
-        <w:t>Strong foundation in Python, MySQL, Machine Learning, and Deep Learning, demonstrated through LinkedIn posts. Actively learning Data Science and sharin</w:t>
-      </w:r>
-      <w:bookmarkStart w:id="2" w:name="_GoBack"/>
-      <w:bookmarkEnd w:id="2"/>
-      <w:r>
-        <w:rPr>
-          <w:rFonts w:asciiTheme="majorHAnsi" w:hAnsiTheme="majorHAnsi" w:cstheme="majorHAnsi"/>
-          <w:sz w:val="24"/>
-          <w:szCs w:val="24"/>
-        </w:rPr>
-        <w:t xml:space="preserve">g insights. </w:t>
+        <w:t xml:space="preserve">Strong foundation in Python, MySQL, Machine Learning, and Deep Learning, demonstrated through LinkedIn posts. Actively learning Data Science and sharing insights. </w:t>
       </w:r>
       <w:proofErr w:type="gramStart"/>
       <w:r>

</xml_diff>